<commit_message>
feat(E2E Cypress, (sign up))+ useful commands
cypress base was set up
</commit_message>
<xml_diff>
--- a/Doc/Rapport-Test-YosefMathieu.docx
+++ b/Doc/Rapport-Test-YosefMathieu.docx
@@ -2242,21 +2242,7 @@
             <w:rStyle w:val="Lienhypertexte"/>
             <w:noProof/>
           </w:rPr>
-          <w:t>Plan de</w:t>
-        </w:r>
-        <w:r>
-          <w:rPr>
-            <w:rStyle w:val="Lienhypertexte"/>
-            <w:noProof/>
-          </w:rPr>
-          <w:t xml:space="preserve"> </w:t>
-        </w:r>
-        <w:r>
-          <w:rPr>
-            <w:rStyle w:val="Lienhypertexte"/>
-            <w:noProof/>
-          </w:rPr>
-          <w:t>Test</w:t>
+          <w:t>Plan de Test</w:t>
         </w:r>
         <w:r>
           <w:rPr>
@@ -3894,9 +3880,9 @@
       <w:pPr>
         <w:pStyle w:val="Titre2"/>
       </w:pPr>
-      <w:bookmarkStart w:id="3" w:name="_Toc532179969"/>
-      <w:bookmarkStart w:id="4" w:name="_Toc165969639"/>
-      <w:bookmarkStart w:id="5" w:name="_Toc215757517"/>
+      <w:bookmarkStart w:id="3" w:name="_Toc215757517"/>
+      <w:bookmarkStart w:id="4" w:name="_Toc532179969"/>
+      <w:bookmarkStart w:id="5" w:name="_Toc165969639"/>
       <w:r>
         <w:t>T</w:t>
       </w:r>
@@ -3906,7 +3892,7 @@
       <w:r>
         <w:t>e</w:t>
       </w:r>
-      <w:bookmarkEnd w:id="5"/>
+      <w:bookmarkEnd w:id="3"/>
     </w:p>
     <w:p>
       <w:pPr>
@@ -4118,8 +4104,8 @@
       <w:r>
         <w:t>Planification</w:t>
       </w:r>
-      <w:bookmarkEnd w:id="3"/>
       <w:bookmarkEnd w:id="4"/>
+      <w:bookmarkEnd w:id="5"/>
       <w:r>
         <w:t xml:space="preserve"> Initiale</w:t>
       </w:r>
@@ -8650,12 +8636,12 @@
       <w:r>
         <w:t xml:space="preserve"> </w:t>
       </w:r>
-      <w:bookmarkStart w:id="26" w:name="_Hlk215149305"/>
-      <w:bookmarkStart w:id="27" w:name="_Toc215757538"/>
+      <w:bookmarkStart w:id="26" w:name="_Toc215757538"/>
+      <w:bookmarkStart w:id="27" w:name="_Hlk215149305"/>
       <w:r>
         <w:t>Objectif</w:t>
       </w:r>
-      <w:bookmarkEnd w:id="27"/>
+      <w:bookmarkEnd w:id="26"/>
     </w:p>
     <w:p>
       <w:pPr>
@@ -13394,7 +13380,7 @@
         <w:t>Ils valident la logique métier du backend et la stabilité de l’UI sur différents cas limites (texte long, formaté, dates).</w:t>
       </w:r>
     </w:p>
-    <w:bookmarkEnd w:id="26"/>
+    <w:bookmarkEnd w:id="27"/>
     <w:p>
       <w:pPr>
         <w:pStyle w:val="Corpsdetexte"/>
@@ -14245,7 +14231,7 @@
         <v:path o:extrusionok="f" gradientshapeok="t" o:connecttype="rect"/>
         <o:lock v:ext="edit" aspectratio="t"/>
       </v:shapetype>
-      <v:shape id="_x0000_i1031" type="#_x0000_t75" style="width:11.25pt;height:11.25pt" o:bullet="t">
+      <v:shape id="_x0000_i1033" type="#_x0000_t75" style="width:11.25pt;height:11.25pt" o:bullet="t">
         <v:imagedata r:id="rId1" o:title="BD10263_"/>
       </v:shape>
     </w:pict>
@@ -20508,6 +20494,25 @@
 </file>
 
 <file path=customXml/item1.xml><?xml version="1.0" encoding="utf-8"?>
+<p:properties xmlns:p="http://schemas.microsoft.com/office/2006/metadata/properties" xmlns:xsi="http://www.w3.org/2001/XMLSchema-instance" xmlns:pc="http://schemas.microsoft.com/office/infopath/2007/PartnerControls">
+  <documentManagement/>
+</p:properties>
+</file>
+
+<file path=customXml/item2.xml><?xml version="1.0" encoding="utf-8"?>
+<b:Sources xmlns:b="http://schemas.openxmlformats.org/officeDocument/2006/bibliography" xmlns="http://schemas.openxmlformats.org/officeDocument/2006/bibliography" SelectedStyle="\APA.XSL" StyleName="APA"/>
+</file>
+
+<file path=customXml/item3.xml><?xml version="1.0" encoding="utf-8"?>
+<?mso-contentType ?>
+<FormTemplates xmlns="http://schemas.microsoft.com/sharepoint/v3/contenttype/forms">
+  <Display>DocumentLibraryForm</Display>
+  <Edit>DocumentLibraryForm</Edit>
+  <New>DocumentLibraryForm</New>
+</FormTemplates>
+</file>
+
+<file path=customXml/item4.xml><?xml version="1.0" encoding="utf-8"?>
 <ct:contentTypeSchema xmlns:ct="http://schemas.microsoft.com/office/2006/metadata/contentType" xmlns:ma="http://schemas.microsoft.com/office/2006/metadata/properties/metaAttributes" ct:_="" ma:_="" ma:contentTypeName="Document" ma:contentTypeID="0x010100FBB99F57F4D89D439F52EDCD0CED316B" ma:contentTypeVersion="7" ma:contentTypeDescription="Crée un document." ma:contentTypeScope="" ma:versionID="7f146099027e1b74c82fbe61e090590b">
   <xsd:schema xmlns:xsd="http://www.w3.org/2001/XMLSchema" xmlns:xs="http://www.w3.org/2001/XMLSchema" xmlns:p="http://schemas.microsoft.com/office/2006/metadata/properties" xmlns:ns2="6b19550a-bdc3-4796-8096-c6911560d534" targetNamespace="http://schemas.microsoft.com/office/2006/metadata/properties" ma:root="true" ma:fieldsID="7044bf5f632aa66a3f32a70d04b92caa" ns2:_="">
     <xsd:import namespace="6b19550a-bdc3-4796-8096-c6911560d534"/>
@@ -20669,26 +20674,32 @@
 </ct:contentTypeSchema>
 </file>
 
-<file path=customXml/item2.xml><?xml version="1.0" encoding="utf-8"?>
-<?mso-contentType ?>
-<FormTemplates xmlns="http://schemas.microsoft.com/sharepoint/v3/contenttype/forms">
-  <Display>DocumentLibraryForm</Display>
-  <Edit>DocumentLibraryForm</Edit>
-  <New>DocumentLibraryForm</New>
-</FormTemplates>
+<file path=customXml/itemProps1.xml><?xml version="1.0" encoding="utf-8"?>
+<ds:datastoreItem xmlns:ds="http://schemas.openxmlformats.org/officeDocument/2006/customXml" ds:itemID="{2319CDB8-A2CD-412D-8359-13E6B4DF1FF4}">
+  <ds:schemaRefs>
+    <ds:schemaRef ds:uri="http://schemas.microsoft.com/office/2006/metadata/properties"/>
+    <ds:schemaRef ds:uri="http://schemas.microsoft.com/office/infopath/2007/PartnerControls"/>
+  </ds:schemaRefs>
+</ds:datastoreItem>
 </file>
 
-<file path=customXml/item3.xml><?xml version="1.0" encoding="utf-8"?>
-<b:Sources xmlns:b="http://schemas.openxmlformats.org/officeDocument/2006/bibliography" xmlns="http://schemas.openxmlformats.org/officeDocument/2006/bibliography" SelectedStyle="\APA.XSL" StyleName="APA"/>
+<file path=customXml/itemProps2.xml><?xml version="1.0" encoding="utf-8"?>
+<ds:datastoreItem xmlns:ds="http://schemas.openxmlformats.org/officeDocument/2006/customXml" ds:itemID="{C8C35155-3E6A-4058-B6E4-303717845E3B}">
+  <ds:schemaRefs>
+    <ds:schemaRef ds:uri="http://schemas.openxmlformats.org/officeDocument/2006/bibliography"/>
+  </ds:schemaRefs>
+</ds:datastoreItem>
 </file>
 
-<file path=customXml/item4.xml><?xml version="1.0" encoding="utf-8"?>
-<p:properties xmlns:p="http://schemas.microsoft.com/office/2006/metadata/properties" xmlns:xsi="http://www.w3.org/2001/XMLSchema-instance" xmlns:pc="http://schemas.microsoft.com/office/infopath/2007/PartnerControls">
-  <documentManagement/>
-</p:properties>
+<file path=customXml/itemProps3.xml><?xml version="1.0" encoding="utf-8"?>
+<ds:datastoreItem xmlns:ds="http://schemas.openxmlformats.org/officeDocument/2006/customXml" ds:itemID="{6C3F7A66-EDE3-46FD-83EB-3C265E5D2669}">
+  <ds:schemaRefs>
+    <ds:schemaRef ds:uri="http://schemas.microsoft.com/sharepoint/v3/contenttype/forms"/>
+  </ds:schemaRefs>
+</ds:datastoreItem>
 </file>
 
-<file path=customXml/itemProps1.xml><?xml version="1.0" encoding="utf-8"?>
+<file path=customXml/itemProps4.xml><?xml version="1.0" encoding="utf-8"?>
 <ds:datastoreItem xmlns:ds="http://schemas.openxmlformats.org/officeDocument/2006/customXml" ds:itemID="{75ED066B-A5C4-4F00-9682-79C6BF6A6E3B}">
   <ds:schemaRefs>
     <ds:schemaRef ds:uri="http://schemas.microsoft.com/office/2006/metadata/contentType"/>
@@ -20704,29 +20715,4 @@
     <ds:schemaRef ds:uri="http://schemas.microsoft.com/internal/obd"/>
   </ds:schemaRefs>
 </ds:datastoreItem>
-</file>
-
-<file path=customXml/itemProps2.xml><?xml version="1.0" encoding="utf-8"?>
-<ds:datastoreItem xmlns:ds="http://schemas.openxmlformats.org/officeDocument/2006/customXml" ds:itemID="{6C3F7A66-EDE3-46FD-83EB-3C265E5D2669}">
-  <ds:schemaRefs>
-    <ds:schemaRef ds:uri="http://schemas.microsoft.com/sharepoint/v3/contenttype/forms"/>
-  </ds:schemaRefs>
-</ds:datastoreItem>
-</file>
-
-<file path=customXml/itemProps3.xml><?xml version="1.0" encoding="utf-8"?>
-<ds:datastoreItem xmlns:ds="http://schemas.openxmlformats.org/officeDocument/2006/customXml" ds:itemID="{C8C35155-3E6A-4058-B6E4-303717845E3B}">
-  <ds:schemaRefs>
-    <ds:schemaRef ds:uri="http://schemas.openxmlformats.org/officeDocument/2006/bibliography"/>
-  </ds:schemaRefs>
-</ds:datastoreItem>
-</file>
-
-<file path=customXml/itemProps4.xml><?xml version="1.0" encoding="utf-8"?>
-<ds:datastoreItem xmlns:ds="http://schemas.openxmlformats.org/officeDocument/2006/customXml" ds:itemID="{2319CDB8-A2CD-412D-8359-13E6B4DF1FF4}">
-  <ds:schemaRefs>
-    <ds:schemaRef ds:uri="http://schemas.microsoft.com/office/2006/metadata/properties"/>
-    <ds:schemaRef ds:uri="http://schemas.microsoft.com/office/infopath/2007/PartnerControls"/>
-  </ds:schemaRefs>
-</ds:datastoreItem>
 </file>
</xml_diff>